<commit_message>
added first draft for more sections
</commit_message>
<xml_diff>
--- a/TFG.docx
+++ b/TFG.docx
@@ -2621,20 +2621,12 @@
           <w:lang w:val="ca-ES"/>
         </w:rPr>
       </w:pPr>
-      <w:bookmarkStart w:id="1" w:name="_Toc528107"/>
       <w:r>
         <w:rPr>
           <w:lang w:val="ca-ES"/>
         </w:rPr>
         <w:lastRenderedPageBreak/>
-        <w:t>Paraules clau</w:t>
-      </w:r>
-      <w:bookmarkEnd w:id="1"/>
-      <w:r>
-        <w:rPr>
-          <w:lang w:val="ca-ES"/>
-        </w:rPr>
-        <w:t xml:space="preserve"> </w:t>
+        <w:t>Keywords</w:t>
       </w:r>
     </w:p>
     <w:p>
@@ -2669,6 +2661,14 @@
           <w:lang w:val="ca-ES"/>
         </w:rPr>
         <w:t>Data, Collection, Visualization, Unity</w:t>
+      </w:r>
+      <w:r>
+        <w:rPr>
+          <w:sz w:val="24"/>
+          <w:szCs w:val="24"/>
+          <w:lang w:val="ca-ES"/>
+        </w:rPr>
+        <w:t>, Tool</w:t>
       </w:r>
     </w:p>
     <w:p>
@@ -2696,19 +2696,11 @@
           <w:lang w:val="ca-ES"/>
         </w:rPr>
       </w:pPr>
-      <w:bookmarkStart w:id="2" w:name="_Toc528108"/>
-      <w:r>
-        <w:rPr>
-          <w:lang w:val="ca-ES"/>
-        </w:rPr>
-        <w:t>Enllaces</w:t>
-      </w:r>
-      <w:bookmarkEnd w:id="2"/>
-      <w:r>
-        <w:rPr>
-          <w:lang w:val="ca-ES"/>
-        </w:rPr>
-        <w:t xml:space="preserve"> </w:t>
+      <w:r>
+        <w:rPr>
+          <w:lang w:val="ca-ES"/>
+        </w:rPr>
+        <w:t>Links</w:t>
       </w:r>
     </w:p>
     <w:p>
@@ -2769,7 +2761,7 @@
           <w:lang w:val="ca-ES"/>
         </w:rPr>
       </w:pPr>
-      <w:bookmarkStart w:id="3" w:name="_Toc528109"/>
+      <w:bookmarkStart w:id="1" w:name="_Toc528109"/>
       <w:r>
         <w:rPr>
           <w:lang w:val="ca-ES"/>
@@ -2777,7 +2769,7 @@
         <w:lastRenderedPageBreak/>
         <w:t>Índex de taules</w:t>
       </w:r>
-      <w:bookmarkEnd w:id="3"/>
+      <w:bookmarkEnd w:id="1"/>
     </w:p>
     <w:p>
       <w:pPr>
@@ -2976,7 +2968,7 @@
           <w:lang w:val="ca-ES"/>
         </w:rPr>
       </w:pPr>
-      <w:bookmarkStart w:id="4" w:name="_Toc528110"/>
+      <w:bookmarkStart w:id="2" w:name="_Toc528110"/>
       <w:r>
         <w:rPr>
           <w:lang w:val="ca-ES"/>
@@ -2984,7 +2976,7 @@
         <w:lastRenderedPageBreak/>
         <w:t>Índex de figures</w:t>
       </w:r>
-      <w:bookmarkEnd w:id="4"/>
+      <w:bookmarkEnd w:id="2"/>
     </w:p>
     <w:p>
       <w:pPr>
@@ -3132,7 +3124,7 @@
           <w:lang w:val="ca-ES"/>
         </w:rPr>
       </w:pPr>
-      <w:bookmarkStart w:id="5" w:name="_Toc528111"/>
+      <w:bookmarkStart w:id="3" w:name="_Toc528111"/>
       <w:r>
         <w:rPr>
           <w:lang w:val="ca-ES"/>
@@ -3140,7 +3132,7 @@
         <w:lastRenderedPageBreak/>
         <w:t>Glossari</w:t>
       </w:r>
-      <w:bookmarkEnd w:id="5"/>
+      <w:bookmarkEnd w:id="3"/>
     </w:p>
     <w:p>
       <w:pPr>
@@ -3248,7 +3240,7 @@
           <w:lang w:val="ca-ES"/>
         </w:rPr>
       </w:pPr>
-      <w:bookmarkStart w:id="6" w:name="_Toc528112"/>
+      <w:bookmarkStart w:id="4" w:name="_Toc528112"/>
       <w:r>
         <w:rPr>
           <w:lang w:val="ca-ES"/>
@@ -3256,13 +3248,161 @@
         <w:lastRenderedPageBreak/>
         <w:t xml:space="preserve">1. </w:t>
       </w:r>
-      <w:r>
-        <w:rPr>
-          <w:lang w:val="ca-ES"/>
-        </w:rPr>
-        <w:t>Introducció</w:t>
+      <w:bookmarkEnd w:id="4"/>
+      <w:r>
+        <w:rPr>
+          <w:lang w:val="ca-ES"/>
+        </w:rPr>
+        <w:t>Introduction</w:t>
+      </w:r>
+    </w:p>
+    <w:p>
+      <w:pPr>
+        <w:pStyle w:val="Heading2"/>
+        <w:rPr>
+          <w:lang w:val="ca-ES"/>
+        </w:rPr>
+      </w:pPr>
+      <w:bookmarkStart w:id="5" w:name="_Toc528113"/>
+      <w:r>
+        <w:rPr>
+          <w:lang w:val="ca-ES"/>
+        </w:rPr>
+        <w:t xml:space="preserve">1.1 </w:t>
+      </w:r>
+      <w:bookmarkEnd w:id="5"/>
+      <w:r>
+        <w:rPr>
+          <w:lang w:val="ca-ES"/>
+        </w:rPr>
+        <w:t>Motivation</w:t>
+      </w:r>
+    </w:p>
+    <w:p>
+      <w:pPr>
+        <w:pStyle w:val="Heading2"/>
+        <w:rPr>
+          <w:lang w:val="ca-ES"/>
+        </w:rPr>
+      </w:pPr>
+      <w:bookmarkStart w:id="6" w:name="_Toc528114"/>
+      <w:r>
+        <w:rPr>
+          <w:lang w:val="ca-ES"/>
+        </w:rPr>
+        <w:t xml:space="preserve">1.2 </w:t>
       </w:r>
       <w:bookmarkEnd w:id="6"/>
+      <w:r>
+        <w:rPr>
+          <w:lang w:val="ca-ES"/>
+        </w:rPr>
+        <w:t>Problem Formulation</w:t>
+      </w:r>
+    </w:p>
+    <w:p>
+      <w:pPr>
+        <w:ind w:left="708"/>
+        <w:rPr>
+          <w:rFonts w:eastAsia="Times New Roman" w:cs="Arial"/>
+          <w:sz w:val="24"/>
+          <w:szCs w:val="24"/>
+          <w:lang w:val="ca-ES" w:eastAsia="es-ES"/>
+        </w:rPr>
+      </w:pPr>
+      <w:r>
+        <w:rPr>
+          <w:rFonts w:eastAsia="Times New Roman" w:cs="Arial"/>
+          <w:sz w:val="24"/>
+          <w:szCs w:val="24"/>
+          <w:lang w:val="ca-ES" w:eastAsia="es-ES"/>
+        </w:rPr>
+        <w:t>Quin és el problema que cal resoldre? Està el problema ja resolt i cal utilitzar/adaptar una solució existent o cal dissenyar-ne una nova?</w:t>
+      </w:r>
+    </w:p>
+    <w:p>
+      <w:pPr>
+        <w:ind w:left="708"/>
+        <w:rPr>
+          <w:rFonts w:eastAsia="Times New Roman" w:cs="Arial"/>
+          <w:sz w:val="24"/>
+          <w:szCs w:val="24"/>
+          <w:lang w:val="ca-ES" w:eastAsia="es-ES"/>
+        </w:rPr>
+      </w:pPr>
+    </w:p>
+    <w:p>
+      <w:pPr>
+        <w:ind w:left="708"/>
+        <w:rPr>
+          <w:sz w:val="24"/>
+          <w:szCs w:val="24"/>
+          <w:lang w:val="ca-ES"/>
+        </w:rPr>
+      </w:pPr>
+      <w:r>
+        <w:rPr>
+          <w:rFonts w:eastAsia="Times New Roman" w:cs="Arial"/>
+          <w:sz w:val="24"/>
+          <w:szCs w:val="24"/>
+          <w:lang w:val="ca-ES" w:eastAsia="es-ES"/>
+        </w:rPr>
+        <w:t>Few data collection tools exist</w:t>
+      </w:r>
+      <w:r>
+        <w:rPr>
+          <w:rFonts w:eastAsia="Times New Roman" w:cs="Arial"/>
+          <w:sz w:val="24"/>
+          <w:szCs w:val="24"/>
+          <w:lang w:val="ca-ES" w:eastAsia="es-ES"/>
+        </w:rPr>
+        <w:t>, and many developers end up producing their own tools for their company/games. This</w:t>
+      </w:r>
+      <w:r>
+        <w:rPr>
+          <w:rFonts w:eastAsia="Times New Roman" w:cs="Arial"/>
+          <w:sz w:val="24"/>
+          <w:szCs w:val="24"/>
+          <w:lang w:val="ca-ES" w:eastAsia="es-ES"/>
+        </w:rPr>
+        <w:t xml:space="preserve"> can be an issue for</w:t>
+      </w:r>
+      <w:r>
+        <w:rPr>
+          <w:rFonts w:eastAsia="Times New Roman" w:cs="Arial"/>
+          <w:sz w:val="24"/>
+          <w:szCs w:val="24"/>
+          <w:lang w:val="ca-ES" w:eastAsia="es-ES"/>
+        </w:rPr>
+        <w:t xml:space="preserve"> Indie studios who have a more limited budget</w:t>
+      </w:r>
+      <w:r>
+        <w:rPr>
+          <w:rFonts w:eastAsia="Times New Roman" w:cs="Arial"/>
+          <w:sz w:val="24"/>
+          <w:szCs w:val="24"/>
+          <w:lang w:val="ca-ES" w:eastAsia="es-ES"/>
+        </w:rPr>
+        <w:t>, and</w:t>
+      </w:r>
+      <w:r>
+        <w:rPr>
+          <w:rFonts w:eastAsia="Times New Roman" w:cs="Arial"/>
+          <w:sz w:val="24"/>
+          <w:szCs w:val="24"/>
+          <w:lang w:val="ca-ES" w:eastAsia="es-ES"/>
+        </w:rPr>
+        <w:t xml:space="preserve"> creating a data collection and visualization tool can be too time consuming</w:t>
+      </w:r>
+      <w:r>
+        <w:rPr>
+          <w:rFonts w:eastAsia="Times New Roman" w:cs="Arial"/>
+          <w:sz w:val="24"/>
+          <w:szCs w:val="24"/>
+          <w:lang w:val="ca-ES" w:eastAsia="es-ES"/>
+        </w:rPr>
+        <w:t>.</w:t>
+      </w:r>
     </w:p>
     <w:p>
       <w:pPr>
@@ -3271,20 +3411,94 @@
           <w:lang w:val="ca-ES"/>
         </w:rPr>
       </w:pPr>
-      <w:bookmarkStart w:id="7" w:name="_Toc528113"/>
-      <w:r>
-        <w:rPr>
-          <w:lang w:val="ca-ES"/>
-        </w:rPr>
-        <w:t xml:space="preserve">1.1 </w:t>
-      </w:r>
-      <w:r>
-        <w:rPr>
-          <w:lang w:val="ca-ES"/>
-        </w:rPr>
-        <w:t>Motivació</w:t>
+      <w:bookmarkStart w:id="7" w:name="_Toc528115"/>
+      <w:r>
+        <w:rPr>
+          <w:lang w:val="ca-ES"/>
+        </w:rPr>
+        <w:t xml:space="preserve">1.3 </w:t>
       </w:r>
       <w:bookmarkEnd w:id="7"/>
+      <w:r>
+        <w:rPr>
+          <w:lang w:val="ca-ES"/>
+        </w:rPr>
+        <w:t>General Objectives of the TFG</w:t>
+      </w:r>
+    </w:p>
+    <w:p>
+      <w:pPr>
+        <w:ind w:left="705"/>
+        <w:rPr>
+          <w:lang w:val="ca-ES"/>
+        </w:rPr>
+      </w:pPr>
+      <w:r>
+        <w:rPr>
+          <w:lang w:val="ca-ES"/>
+        </w:rPr>
+        <w:t>Create a Unity asset package that encapsulates a Tool that allows for data collection</w:t>
+      </w:r>
+      <w:r>
+        <w:rPr>
+          <w:lang w:val="ca-ES"/>
+        </w:rPr>
+        <w:t xml:space="preserve"> and visualization.</w:t>
+      </w:r>
+    </w:p>
+    <w:p>
+      <w:pPr>
+        <w:pStyle w:val="ListParagraph"/>
+        <w:numPr>
+          <w:ilvl w:val="0"/>
+          <w:numId w:val="8"/>
+        </w:numPr>
+        <w:rPr>
+          <w:lang w:val="ca-ES"/>
+        </w:rPr>
+      </w:pPr>
+      <w:r>
+        <w:rPr>
+          <w:lang w:val="ca-ES"/>
+        </w:rPr>
+        <w:t>Develop the tool</w:t>
+      </w:r>
+    </w:p>
+    <w:p>
+      <w:pPr>
+        <w:pStyle w:val="ListParagraph"/>
+        <w:numPr>
+          <w:ilvl w:val="0"/>
+          <w:numId w:val="8"/>
+        </w:numPr>
+        <w:rPr>
+          <w:lang w:val="ca-ES"/>
+        </w:rPr>
+      </w:pPr>
+      <w:r>
+        <w:rPr>
+          <w:lang w:val="ca-ES"/>
+        </w:rPr>
+        <w:t>Allow for Data Collection</w:t>
+      </w:r>
+    </w:p>
+    <w:p>
+      <w:pPr>
+        <w:pStyle w:val="ListParagraph"/>
+        <w:numPr>
+          <w:ilvl w:val="0"/>
+          <w:numId w:val="8"/>
+        </w:numPr>
+        <w:rPr>
+          <w:lang w:val="ca-ES"/>
+        </w:rPr>
+      </w:pPr>
+      <w:r>
+        <w:rPr>
+          <w:lang w:val="ca-ES"/>
+        </w:rPr>
+        <w:t>Allow for Data Visualization</w:t>
+      </w:r>
     </w:p>
     <w:p>
       <w:pPr>
@@ -3293,23 +3507,126 @@
           <w:lang w:val="ca-ES"/>
         </w:rPr>
       </w:pPr>
-      <w:bookmarkStart w:id="8" w:name="_Toc528114"/>
-      <w:r>
-        <w:rPr>
-          <w:lang w:val="ca-ES"/>
-        </w:rPr>
-        <w:t xml:space="preserve">1.2 </w:t>
-      </w:r>
-      <w:r>
-        <w:rPr>
-          <w:lang w:val="ca-ES"/>
-        </w:rPr>
-        <w:t>Formulació del problema</w:t>
+      <w:bookmarkStart w:id="8" w:name="_Toc528116"/>
+      <w:r>
+        <w:rPr>
+          <w:lang w:val="ca-ES"/>
+        </w:rPr>
+        <w:t xml:space="preserve">1.4 </w:t>
+      </w:r>
+      <w:r>
+        <w:rPr>
+          <w:lang w:val="ca-ES"/>
+        </w:rPr>
+        <w:t>Objectius específics del TFG</w:t>
       </w:r>
       <w:bookmarkEnd w:id="8"/>
     </w:p>
     <w:p>
       <w:pPr>
+        <w:pStyle w:val="ListParagraph"/>
+        <w:numPr>
+          <w:ilvl w:val="0"/>
+          <w:numId w:val="12"/>
+        </w:numPr>
+        <w:rPr>
+          <w:lang w:val="ca-ES"/>
+        </w:rPr>
+      </w:pPr>
+      <w:r>
+        <w:rPr>
+          <w:lang w:val="ca-ES"/>
+        </w:rPr>
+        <w:t>Develop a tool in Unity that uses its editor UI</w:t>
+      </w:r>
+    </w:p>
+    <w:p>
+      <w:pPr>
+        <w:pStyle w:val="ListParagraph"/>
+        <w:numPr>
+          <w:ilvl w:val="0"/>
+          <w:numId w:val="12"/>
+        </w:numPr>
+        <w:rPr>
+          <w:lang w:val="ca-ES"/>
+        </w:rPr>
+      </w:pPr>
+      <w:r>
+        <w:rPr>
+          <w:lang w:val="ca-ES"/>
+        </w:rPr>
+        <w:t>Discover how to render over a unity Scene (MAKE MORE CLEAR)</w:t>
+      </w:r>
+    </w:p>
+    <w:p>
+      <w:pPr>
+        <w:pStyle w:val="ListParagraph"/>
+        <w:numPr>
+          <w:ilvl w:val="0"/>
+          <w:numId w:val="11"/>
+        </w:numPr>
+        <w:rPr>
+          <w:lang w:val="ca-ES"/>
+        </w:rPr>
+      </w:pPr>
+      <w:r>
+        <w:rPr>
+          <w:lang w:val="ca-ES"/>
+        </w:rPr>
+        <w:t>Put it in the Unity Asset Store.</w:t>
+      </w:r>
+    </w:p>
+    <w:p>
+      <w:pPr>
+        <w:pStyle w:val="ListParagraph"/>
+        <w:numPr>
+          <w:ilvl w:val="0"/>
+          <w:numId w:val="11"/>
+        </w:numPr>
+        <w:rPr>
+          <w:lang w:val="ca-ES"/>
+        </w:rPr>
+      </w:pPr>
+      <w:r>
+        <w:rPr>
+          <w:lang w:val="ca-ES"/>
+        </w:rPr>
+        <w:t>Setup SQL server</w:t>
+      </w:r>
+      <w:r>
+        <w:rPr>
+          <w:lang w:val="ca-ES"/>
+        </w:rPr>
+        <w:t xml:space="preserve"> funcionality</w:t>
+      </w:r>
+    </w:p>
+    <w:p>
+      <w:pPr>
+        <w:pStyle w:val="ListParagraph"/>
+        <w:ind w:left="1418"/>
+        <w:rPr>
+          <w:lang w:val="ca-ES"/>
+        </w:rPr>
+      </w:pPr>
+    </w:p>
+    <w:p>
+      <w:pPr>
+        <w:pStyle w:val="Heading2"/>
+        <w:rPr>
+          <w:lang w:val="ca-ES"/>
+        </w:rPr>
+      </w:pPr>
+      <w:bookmarkStart w:id="9" w:name="_Toc528117"/>
+      <w:r>
+        <w:rPr>
+          <w:lang w:val="ca-ES"/>
+        </w:rPr>
+        <w:t>1.5 Abast del projecte</w:t>
+      </w:r>
+      <w:bookmarkEnd w:id="9"/>
+    </w:p>
+    <w:p>
+      <w:pPr>
         <w:ind w:left="708"/>
         <w:rPr>
           <w:rFonts w:eastAsia="Times New Roman" w:cs="Arial"/>
@@ -3325,7 +3642,16 @@
           <w:szCs w:val="24"/>
           <w:lang w:val="ca-ES" w:eastAsia="es-ES"/>
         </w:rPr>
-        <w:t>Quin és el problema que cal resoldre? Està el problema ja resolt i cal utilitzar/adaptar una solució existent o cal dissenyar-ne una nova?</w:t>
+        <w:t>Limita l'abast del projecte, determinar a qui va dirigit el producte, qui ho farà servir, i qui es beneficiarà del resultat del treball</w:t>
+      </w:r>
+      <w:r>
+        <w:rPr>
+          <w:rFonts w:eastAsia="Times New Roman" w:cs="Arial"/>
+          <w:sz w:val="24"/>
+          <w:szCs w:val="24"/>
+          <w:lang w:val="ca-ES" w:eastAsia="es-ES"/>
+        </w:rPr>
+        <w:t>.</w:t>
       </w:r>
     </w:p>
     <w:p>
@@ -3338,25 +3664,35 @@
           <w:lang w:val="ca-ES" w:eastAsia="es-ES"/>
         </w:rPr>
       </w:pPr>
+      <w:r>
+        <w:rPr>
+          <w:rFonts w:eastAsia="Times New Roman" w:cs="Arial"/>
+          <w:sz w:val="24"/>
+          <w:szCs w:val="24"/>
+          <w:lang w:val="ca-ES" w:eastAsia="es-ES"/>
+        </w:rPr>
+        <w:t>The project</w:t>
+      </w:r>
+      <w:r>
+        <w:rPr>
+          <w:rFonts w:eastAsia="Times New Roman" w:cs="Arial"/>
+          <w:sz w:val="24"/>
+          <w:szCs w:val="24"/>
+          <w:lang w:val="ca-ES" w:eastAsia="es-ES"/>
+        </w:rPr>
+        <w:t xml:space="preserve"> is intended to be put in the Unity Asset store for free and to be used primary by indie or hobby developers.</w:t>
+      </w:r>
     </w:p>
     <w:p>
       <w:pPr>
         <w:ind w:left="708"/>
         <w:rPr>
-          <w:sz w:val="24"/>
-          <w:szCs w:val="24"/>
-          <w:lang w:val="ca-ES"/>
-        </w:rPr>
-      </w:pPr>
-      <w:r>
-        <w:rPr>
           <w:rFonts w:eastAsia="Times New Roman" w:cs="Arial"/>
           <w:sz w:val="24"/>
           <w:szCs w:val="24"/>
           <w:lang w:val="ca-ES" w:eastAsia="es-ES"/>
         </w:rPr>
-        <w:t>Few data collection tools exist</w:t>
-      </w:r>
+      </w:pPr>
       <w:r>
         <w:rPr>
           <w:rFonts w:eastAsia="Times New Roman" w:cs="Arial"/>
@@ -3364,108 +3700,7 @@
           <w:szCs w:val="24"/>
           <w:lang w:val="ca-ES" w:eastAsia="es-ES"/>
         </w:rPr>
-        <w:t>, and many developers end up producing their own tools for their company/games. This</w:t>
-      </w:r>
-    </w:p>
-    <w:p>
-      <w:pPr>
-        <w:pStyle w:val="Heading2"/>
-        <w:rPr>
-          <w:lang w:val="ca-ES"/>
-        </w:rPr>
-      </w:pPr>
-      <w:bookmarkStart w:id="9" w:name="_Toc528115"/>
-      <w:r>
-        <w:rPr>
-          <w:lang w:val="ca-ES"/>
-        </w:rPr>
-        <w:t xml:space="preserve">1.3 </w:t>
-      </w:r>
-      <w:r>
-        <w:rPr>
-          <w:lang w:val="ca-ES"/>
-        </w:rPr>
-        <w:t xml:space="preserve">Objectius </w:t>
-      </w:r>
-      <w:r>
-        <w:rPr>
-          <w:lang w:val="ca-ES"/>
-        </w:rPr>
-        <w:t xml:space="preserve">generals </w:t>
-      </w:r>
-      <w:r>
-        <w:rPr>
-          <w:lang w:val="ca-ES"/>
-        </w:rPr>
-        <w:t>del TFG</w:t>
-      </w:r>
-      <w:bookmarkEnd w:id="9"/>
-    </w:p>
-    <w:p>
-      <w:pPr>
-        <w:pStyle w:val="Heading2"/>
-        <w:rPr>
-          <w:lang w:val="ca-ES"/>
-        </w:rPr>
-      </w:pPr>
-      <w:bookmarkStart w:id="10" w:name="_Toc528116"/>
-      <w:r>
-        <w:rPr>
-          <w:lang w:val="ca-ES"/>
-        </w:rPr>
-        <w:t xml:space="preserve">1.4 </w:t>
-      </w:r>
-      <w:r>
-        <w:rPr>
-          <w:lang w:val="ca-ES"/>
-        </w:rPr>
-        <w:t>Objectius específics del TFG</w:t>
-      </w:r>
-      <w:bookmarkEnd w:id="10"/>
-    </w:p>
-    <w:p>
-      <w:pPr>
-        <w:pStyle w:val="Heading2"/>
-        <w:rPr>
-          <w:lang w:val="ca-ES"/>
-        </w:rPr>
-      </w:pPr>
-      <w:bookmarkStart w:id="11" w:name="_Toc528117"/>
-      <w:r>
-        <w:rPr>
-          <w:lang w:val="ca-ES"/>
-        </w:rPr>
-        <w:t>1.5 Abast del projecte</w:t>
-      </w:r>
-      <w:bookmarkEnd w:id="11"/>
-    </w:p>
-    <w:p>
-      <w:pPr>
-        <w:ind w:left="708"/>
-        <w:rPr>
-          <w:rFonts w:eastAsia="Times New Roman" w:cs="Arial"/>
-          <w:sz w:val="24"/>
-          <w:szCs w:val="24"/>
-          <w:lang w:val="ca-ES" w:eastAsia="es-ES"/>
-        </w:rPr>
-      </w:pPr>
-      <w:r>
-        <w:rPr>
-          <w:rFonts w:eastAsia="Times New Roman" w:cs="Arial"/>
-          <w:sz w:val="24"/>
-          <w:szCs w:val="24"/>
-          <w:lang w:val="ca-ES" w:eastAsia="es-ES"/>
-        </w:rPr>
-        <w:t>Limita l'abast del projecte, determinar a qui va dirigit el producte, qui ho farà servir, i qui es beneficiarà del resultat del treball</w:t>
-      </w:r>
-      <w:r>
-        <w:rPr>
-          <w:rFonts w:eastAsia="Times New Roman" w:cs="Arial"/>
-          <w:sz w:val="24"/>
-          <w:szCs w:val="24"/>
-          <w:lang w:val="ca-ES" w:eastAsia="es-ES"/>
-        </w:rPr>
-        <w:t>.</w:t>
+        <w:t>There could be a donation button, but the intention is for the tool to be completely free.</w:t>
       </w:r>
     </w:p>
     <w:p>
@@ -3502,7 +3737,7 @@
           <w:lang w:val="ca-ES"/>
         </w:rPr>
       </w:pPr>
-      <w:bookmarkStart w:id="12" w:name="_Toc528118"/>
+      <w:bookmarkStart w:id="10" w:name="_Toc528118"/>
       <w:r>
         <w:rPr>
           <w:lang w:val="ca-ES"/>
@@ -3516,7 +3751,7 @@
         </w:rPr>
         <w:t>Estat de l'art</w:t>
       </w:r>
-      <w:bookmarkEnd w:id="12"/>
+      <w:bookmarkEnd w:id="10"/>
     </w:p>
     <w:p>
       <w:pPr>
@@ -3578,14 +3813,14 @@
           <w:lang w:val="ca-ES"/>
         </w:rPr>
       </w:pPr>
-      <w:bookmarkStart w:id="13" w:name="_Toc528119"/>
+      <w:bookmarkStart w:id="11" w:name="_Toc528119"/>
       <w:r>
         <w:rPr>
           <w:lang w:val="ca-ES"/>
         </w:rPr>
         <w:t>2.1 Estudi de Mercat</w:t>
       </w:r>
-      <w:bookmarkEnd w:id="13"/>
+      <w:bookmarkEnd w:id="11"/>
       <w:r>
         <w:rPr>
           <w:sz w:val="28"/>
@@ -3643,7 +3878,7 @@
           <w:lang w:val="ca-ES"/>
         </w:rPr>
       </w:pPr>
-      <w:bookmarkStart w:id="14" w:name="_Toc528120"/>
+      <w:bookmarkStart w:id="12" w:name="_Toc528120"/>
       <w:r>
         <w:rPr>
           <w:lang w:val="ca-ES"/>
@@ -3663,7 +3898,7 @@
         </w:rPr>
         <w:t>Gestió del projecte</w:t>
       </w:r>
-      <w:bookmarkEnd w:id="14"/>
+      <w:bookmarkEnd w:id="12"/>
     </w:p>
     <w:p>
       <w:pPr>
@@ -3673,7 +3908,7 @@
           <w:lang w:val="ca-ES"/>
         </w:rPr>
       </w:pPr>
-      <w:bookmarkStart w:id="15" w:name="_Toc528121"/>
+      <w:bookmarkStart w:id="13" w:name="_Toc528121"/>
       <w:r>
         <w:rPr>
           <w:color w:val="2D74B5"/>
@@ -3696,7 +3931,7 @@
         </w:rPr>
         <w:footnoteReference w:id="3"/>
       </w:r>
-      <w:bookmarkEnd w:id="15"/>
+      <w:bookmarkEnd w:id="13"/>
     </w:p>
     <w:p>
       <w:pPr>
@@ -3705,14 +3940,14 @@
           <w:lang w:val="ca-ES"/>
         </w:rPr>
       </w:pPr>
-      <w:bookmarkStart w:id="16" w:name="_Toc528122"/>
+      <w:bookmarkStart w:id="14" w:name="_Toc528122"/>
       <w:r>
         <w:rPr>
           <w:lang w:val="ca-ES"/>
         </w:rPr>
         <w:t>3.1.1 GANTT</w:t>
       </w:r>
-      <w:bookmarkEnd w:id="16"/>
+      <w:bookmarkEnd w:id="14"/>
       <w:r>
         <w:rPr>
           <w:lang w:val="ca-ES"/>
@@ -3841,106 +4076,106 @@
           <w:lang w:val="ca-ES"/>
         </w:rPr>
       </w:pPr>
-      <w:bookmarkStart w:id="17" w:name="_Toc528123"/>
+      <w:bookmarkStart w:id="15" w:name="_Toc528123"/>
       <w:r>
         <w:rPr>
           <w:lang w:val="ca-ES"/>
         </w:rPr>
         <w:t>3.1.2 Trello</w:t>
       </w:r>
+      <w:bookmarkEnd w:id="15"/>
+    </w:p>
+    <w:p>
+      <w:pPr>
+        <w:rPr>
+          <w:lang w:val="ca-ES"/>
+        </w:rPr>
+      </w:pPr>
+    </w:p>
+    <w:p>
+      <w:pPr>
+        <w:rPr>
+          <w:lang w:val="ca-ES"/>
+        </w:rPr>
+      </w:pPr>
+    </w:p>
+    <w:p>
+      <w:pPr>
+        <w:rPr>
+          <w:lang w:val="ca-ES"/>
+        </w:rPr>
+      </w:pPr>
+    </w:p>
+    <w:p>
+      <w:pPr>
+        <w:pStyle w:val="Heading3"/>
+        <w:rPr>
+          <w:lang w:val="ca-ES"/>
+        </w:rPr>
+      </w:pPr>
+      <w:bookmarkStart w:id="16" w:name="_Toc528124"/>
+      <w:r>
+        <w:rPr>
+          <w:lang w:val="ca-ES"/>
+        </w:rPr>
+        <w:t>3.1.3 GitHub repositori en xarxes</w:t>
+      </w:r>
+      <w:r>
+        <w:rPr>
+          <w:lang w:val="ca-ES"/>
+        </w:rPr>
+        <w:t>,</w:t>
+      </w:r>
+      <w:r>
+        <w:rPr>
+          <w:lang w:val="ca-ES"/>
+        </w:rPr>
+        <w:t xml:space="preserve"> </w:t>
+      </w:r>
+      <w:r>
+        <w:rPr>
+          <w:lang w:val="ca-ES"/>
+        </w:rPr>
+        <w:t>Git eines de control de versions</w:t>
+      </w:r>
+      <w:bookmarkEnd w:id="16"/>
+    </w:p>
+    <w:p>
+      <w:pPr>
+        <w:rPr>
+          <w:lang w:val="ca-ES"/>
+        </w:rPr>
+      </w:pPr>
+    </w:p>
+    <w:p>
+      <w:pPr>
+        <w:rPr>
+          <w:lang w:val="ca-ES"/>
+        </w:rPr>
+      </w:pPr>
+    </w:p>
+    <w:p>
+      <w:pPr>
+        <w:rPr>
+          <w:lang w:val="ca-ES"/>
+        </w:rPr>
+      </w:pPr>
+    </w:p>
+    <w:p>
+      <w:pPr>
+        <w:pStyle w:val="Heading2"/>
+        <w:rPr>
+          <w:lang w:val="ca-ES"/>
+        </w:rPr>
+      </w:pPr>
+      <w:bookmarkStart w:id="17" w:name="_Toc528125"/>
+      <w:r>
+        <w:rPr>
+          <w:lang w:val="ca-ES"/>
+        </w:rPr>
+        <w:t>3.2 Eines de validació</w:t>
+      </w:r>
       <w:bookmarkEnd w:id="17"/>
-    </w:p>
-    <w:p>
-      <w:pPr>
-        <w:rPr>
-          <w:lang w:val="ca-ES"/>
-        </w:rPr>
-      </w:pPr>
-    </w:p>
-    <w:p>
-      <w:pPr>
-        <w:rPr>
-          <w:lang w:val="ca-ES"/>
-        </w:rPr>
-      </w:pPr>
-    </w:p>
-    <w:p>
-      <w:pPr>
-        <w:rPr>
-          <w:lang w:val="ca-ES"/>
-        </w:rPr>
-      </w:pPr>
-    </w:p>
-    <w:p>
-      <w:pPr>
-        <w:pStyle w:val="Heading3"/>
-        <w:rPr>
-          <w:lang w:val="ca-ES"/>
-        </w:rPr>
-      </w:pPr>
-      <w:bookmarkStart w:id="18" w:name="_Toc528124"/>
-      <w:r>
-        <w:rPr>
-          <w:lang w:val="ca-ES"/>
-        </w:rPr>
-        <w:t>3.1.3 GitHub repositori en xarxes</w:t>
-      </w:r>
-      <w:r>
-        <w:rPr>
-          <w:lang w:val="ca-ES"/>
-        </w:rPr>
-        <w:t>,</w:t>
-      </w:r>
-      <w:r>
-        <w:rPr>
-          <w:lang w:val="ca-ES"/>
-        </w:rPr>
-        <w:t xml:space="preserve"> </w:t>
-      </w:r>
-      <w:r>
-        <w:rPr>
-          <w:lang w:val="ca-ES"/>
-        </w:rPr>
-        <w:t>Git eines de control de versions</w:t>
-      </w:r>
-      <w:bookmarkEnd w:id="18"/>
-    </w:p>
-    <w:p>
-      <w:pPr>
-        <w:rPr>
-          <w:lang w:val="ca-ES"/>
-        </w:rPr>
-      </w:pPr>
-    </w:p>
-    <w:p>
-      <w:pPr>
-        <w:rPr>
-          <w:lang w:val="ca-ES"/>
-        </w:rPr>
-      </w:pPr>
-    </w:p>
-    <w:p>
-      <w:pPr>
-        <w:rPr>
-          <w:lang w:val="ca-ES"/>
-        </w:rPr>
-      </w:pPr>
-    </w:p>
-    <w:p>
-      <w:pPr>
-        <w:pStyle w:val="Heading2"/>
-        <w:rPr>
-          <w:lang w:val="ca-ES"/>
-        </w:rPr>
-      </w:pPr>
-      <w:bookmarkStart w:id="19" w:name="_Toc528125"/>
-      <w:r>
-        <w:rPr>
-          <w:lang w:val="ca-ES"/>
-        </w:rPr>
-        <w:t>3.2 Eines de validació</w:t>
-      </w:r>
-      <w:bookmarkEnd w:id="19"/>
     </w:p>
     <w:p>
       <w:pPr>
@@ -3983,7 +4218,7 @@
           <w:lang w:val="ca-ES"/>
         </w:rPr>
       </w:pPr>
-      <w:bookmarkStart w:id="20" w:name="_Toc528126"/>
+      <w:bookmarkStart w:id="18" w:name="_Toc528126"/>
       <w:r>
         <w:rPr>
           <w:lang w:val="ca-ES"/>
@@ -4003,7 +4238,7 @@
         </w:rPr>
         <w:t>. DAFO</w:t>
       </w:r>
-      <w:bookmarkEnd w:id="20"/>
+      <w:bookmarkEnd w:id="18"/>
       <w:r>
         <w:rPr>
           <w:lang w:val="ca-ES"/>
@@ -4518,7 +4753,7 @@
           <w:lang w:val="ca-ES"/>
         </w:rPr>
       </w:pPr>
-      <w:bookmarkStart w:id="21" w:name="_Toc528127"/>
+      <w:bookmarkStart w:id="19" w:name="_Toc528127"/>
       <w:r>
         <w:rPr>
           <w:lang w:val="ca-ES"/>
@@ -4537,7 +4772,7 @@
         </w:rPr>
         <w:t>. Riscos i pla de contingències</w:t>
       </w:r>
-      <w:bookmarkEnd w:id="21"/>
+      <w:bookmarkEnd w:id="19"/>
       <w:r>
         <w:rPr>
           <w:lang w:val="ca-ES"/>
@@ -4931,7 +5166,7 @@
           <w:lang w:val="ca-ES"/>
         </w:rPr>
       </w:pPr>
-      <w:bookmarkStart w:id="22" w:name="_Toc528128"/>
+      <w:bookmarkStart w:id="20" w:name="_Toc528128"/>
       <w:r>
         <w:rPr>
           <w:lang w:val="ca-ES"/>
@@ -4951,7 +5186,7 @@
         </w:rPr>
         <w:t>. Anàlisi inicial de costos</w:t>
       </w:r>
-      <w:bookmarkEnd w:id="22"/>
+      <w:bookmarkEnd w:id="20"/>
       <w:r>
         <w:rPr>
           <w:lang w:val="ca-ES"/>
@@ -5002,7 +5237,7 @@
           <w:lang w:val="ca-ES"/>
         </w:rPr>
       </w:pPr>
-      <w:bookmarkStart w:id="23" w:name="_Toc528129"/>
+      <w:bookmarkStart w:id="21" w:name="_Toc528129"/>
       <w:r>
         <w:rPr>
           <w:lang w:val="ca-ES"/>
@@ -5016,7 +5251,7 @@
         </w:rPr>
         <w:t>. Metodologia</w:t>
       </w:r>
-      <w:bookmarkEnd w:id="23"/>
+      <w:bookmarkEnd w:id="21"/>
     </w:p>
     <w:p>
       <w:pPr>
@@ -5189,7 +5424,7 @@
           <w:lang w:val="ca-ES"/>
         </w:rPr>
       </w:pPr>
-      <w:bookmarkStart w:id="24" w:name="_Toc528130"/>
+      <w:bookmarkStart w:id="22" w:name="_Toc528130"/>
       <w:r>
         <w:rPr>
           <w:lang w:val="ca-ES"/>
@@ -5197,7 +5432,7 @@
         <w:lastRenderedPageBreak/>
         <w:t>5. Desenvolupament del projecte</w:t>
       </w:r>
-      <w:bookmarkEnd w:id="24"/>
+      <w:bookmarkEnd w:id="22"/>
     </w:p>
     <w:p>
       <w:pPr>
@@ -5263,7 +5498,7 @@
           <w:lang w:val="ca-ES"/>
         </w:rPr>
       </w:pPr>
-      <w:bookmarkStart w:id="25" w:name="_Toc528131"/>
+      <w:bookmarkStart w:id="23" w:name="_Toc528131"/>
       <w:r>
         <w:rPr>
           <w:lang w:val="ca-ES"/>
@@ -5271,7 +5506,7 @@
         <w:lastRenderedPageBreak/>
         <w:t>6. Conclusions i treballs futurs</w:t>
       </w:r>
-      <w:bookmarkEnd w:id="25"/>
+      <w:bookmarkEnd w:id="23"/>
     </w:p>
     <w:p>
       <w:pPr>
@@ -5297,7 +5532,7 @@
           <w:lang w:val="ca-ES"/>
         </w:rPr>
       </w:pPr>
-      <w:bookmarkStart w:id="26" w:name="_Toc528132"/>
+      <w:bookmarkStart w:id="24" w:name="_Toc528132"/>
       <w:r>
         <w:rPr>
           <w:lang w:val="ca-ES"/>
@@ -5305,7 +5540,7 @@
         <w:lastRenderedPageBreak/>
         <w:t>7. Bibliografia</w:t>
       </w:r>
-      <w:bookmarkEnd w:id="26"/>
+      <w:bookmarkEnd w:id="24"/>
     </w:p>
     <w:p>
       <w:pPr>
@@ -5528,7 +5763,7 @@
           <w:lang w:val="ca-ES"/>
         </w:rPr>
       </w:pPr>
-      <w:bookmarkStart w:id="27" w:name="_Toc528133"/>
+      <w:bookmarkStart w:id="25" w:name="_Toc528133"/>
       <w:r>
         <w:rPr>
           <w:lang w:val="ca-ES"/>
@@ -5548,7 +5783,7 @@
         </w:rPr>
         <w:t>Annexos</w:t>
       </w:r>
-      <w:bookmarkEnd w:id="27"/>
+      <w:bookmarkEnd w:id="25"/>
     </w:p>
     <w:p>
       <w:pPr>
@@ -6097,6 +6332,119 @@
 <file path=word/numbering.xml><?xml version="1.0" encoding="utf-8"?>
 <w:numbering xmlns:wpc="http://schemas.microsoft.com/office/word/2010/wordprocessingCanvas" xmlns:cx="http://schemas.microsoft.com/office/drawing/2014/chartex" xmlns:cx1="http://schemas.microsoft.com/office/drawing/2015/9/8/chartex" xmlns:cx2="http://schemas.microsoft.com/office/drawing/2015/10/21/chartex" xmlns:cx3="http://schemas.microsoft.com/office/drawing/2016/5/9/chartex" xmlns:cx4="http://schemas.microsoft.com/office/drawing/2016/5/10/chartex" xmlns:cx5="http://schemas.microsoft.com/office/drawing/2016/5/11/chartex" xmlns:cx6="http://schemas.microsoft.com/office/drawing/2016/5/12/chartex" xmlns:cx7="http://schemas.microsoft.com/office/drawing/2016/5/13/chartex" xmlns:cx8="http://schemas.microsoft.com/office/drawing/2016/5/14/chartex" xmlns:mc="http://schemas.openxmlformats.org/markup-compatibility/2006" xmlns:aink="http://schemas.microsoft.com/office/drawing/2016/ink" xmlns:am3d="http://schemas.microsoft.com/office/drawing/2017/model3d" xmlns:o="urn:schemas-microsoft-com:office:office" xmlns:r="http://schemas.openxmlformats.org/officeDocument/2006/relationships" xmlns:m="http://schemas.openxmlformats.org/officeDocument/2006/math" xmlns:v="urn:schemas-microsoft-com:vml" xmlns:wp14="http://schemas.microsoft.com/office/word/2010/wordprocessingDrawing" xmlns:wp="http://schemas.openxmlformats.org/drawingml/2006/wordprocessingDrawing" xmlns:w10="urn:schemas-microsoft-com:office:word" xmlns:w="http://schemas.openxmlformats.org/wordprocessingml/2006/main" xmlns:w14="http://schemas.microsoft.com/office/word/2010/wordml" xmlns:w15="http://schemas.microsoft.com/office/word/2012/wordml" xmlns:w16cex="http://schemas.microsoft.com/office/word/2018/wordml/cex" xmlns:w16cid="http://schemas.microsoft.com/office/word/2016/wordml/cid" xmlns:w16="http://schemas.microsoft.com/office/word/2018/wordml" xmlns:w16se="http://schemas.microsoft.com/office/word/2015/wordml/symex" xmlns:wpg="http://schemas.microsoft.com/office/word/2010/wordprocessingGroup" xmlns:wpi="http://schemas.microsoft.com/office/word/2010/wordprocessingInk" xmlns:wne="http://schemas.microsoft.com/office/word/2006/wordml" xmlns:wps="http://schemas.microsoft.com/office/word/2010/wordprocessingShape" mc:Ignorable="w14 w15 w16se w16cid w16 w16cex wp14">
   <w:abstractNum w:abstractNumId="0" w15:restartNumberingAfterBreak="0">
+    <w:nsid w:val="04974F63"/>
+    <w:multiLevelType w:val="hybridMultilevel"/>
+    <w:tmpl w:val="BB540642"/>
+    <w:lvl w:ilvl="0" w:tplc="08090001">
+      <w:start w:val="1"/>
+      <w:numFmt w:val="bullet"/>
+      <w:lvlText w:val=""/>
+      <w:lvlJc w:val="left"/>
+      <w:pPr>
+        <w:ind w:left="1425" w:hanging="360"/>
+      </w:pPr>
+      <w:rPr>
+        <w:rFonts w:ascii="Symbol" w:hAnsi="Symbol" w:hint="default"/>
+      </w:rPr>
+    </w:lvl>
+    <w:lvl w:ilvl="1" w:tplc="08090003" w:tentative="1">
+      <w:start w:val="1"/>
+      <w:numFmt w:val="bullet"/>
+      <w:lvlText w:val="o"/>
+      <w:lvlJc w:val="left"/>
+      <w:pPr>
+        <w:ind w:left="2145" w:hanging="360"/>
+      </w:pPr>
+      <w:rPr>
+        <w:rFonts w:ascii="Courier New" w:hAnsi="Courier New" w:cs="Courier New" w:hint="default"/>
+      </w:rPr>
+    </w:lvl>
+    <w:lvl w:ilvl="2" w:tplc="08090005" w:tentative="1">
+      <w:start w:val="1"/>
+      <w:numFmt w:val="bullet"/>
+      <w:lvlText w:val=""/>
+      <w:lvlJc w:val="left"/>
+      <w:pPr>
+        <w:ind w:left="2865" w:hanging="360"/>
+      </w:pPr>
+      <w:rPr>
+        <w:rFonts w:ascii="Wingdings" w:hAnsi="Wingdings" w:hint="default"/>
+      </w:rPr>
+    </w:lvl>
+    <w:lvl w:ilvl="3" w:tplc="08090001" w:tentative="1">
+      <w:start w:val="1"/>
+      <w:numFmt w:val="bullet"/>
+      <w:lvlText w:val=""/>
+      <w:lvlJc w:val="left"/>
+      <w:pPr>
+        <w:ind w:left="3585" w:hanging="360"/>
+      </w:pPr>
+      <w:rPr>
+        <w:rFonts w:ascii="Symbol" w:hAnsi="Symbol" w:hint="default"/>
+      </w:rPr>
+    </w:lvl>
+    <w:lvl w:ilvl="4" w:tplc="08090003" w:tentative="1">
+      <w:start w:val="1"/>
+      <w:numFmt w:val="bullet"/>
+      <w:lvlText w:val="o"/>
+      <w:lvlJc w:val="left"/>
+      <w:pPr>
+        <w:ind w:left="4305" w:hanging="360"/>
+      </w:pPr>
+      <w:rPr>
+        <w:rFonts w:ascii="Courier New" w:hAnsi="Courier New" w:cs="Courier New" w:hint="default"/>
+      </w:rPr>
+    </w:lvl>
+    <w:lvl w:ilvl="5" w:tplc="08090005" w:tentative="1">
+      <w:start w:val="1"/>
+      <w:numFmt w:val="bullet"/>
+      <w:lvlText w:val=""/>
+      <w:lvlJc w:val="left"/>
+      <w:pPr>
+        <w:ind w:left="5025" w:hanging="360"/>
+      </w:pPr>
+      <w:rPr>
+        <w:rFonts w:ascii="Wingdings" w:hAnsi="Wingdings" w:hint="default"/>
+      </w:rPr>
+    </w:lvl>
+    <w:lvl w:ilvl="6" w:tplc="08090001" w:tentative="1">
+      <w:start w:val="1"/>
+      <w:numFmt w:val="bullet"/>
+      <w:lvlText w:val=""/>
+      <w:lvlJc w:val="left"/>
+      <w:pPr>
+        <w:ind w:left="5745" w:hanging="360"/>
+      </w:pPr>
+      <w:rPr>
+        <w:rFonts w:ascii="Symbol" w:hAnsi="Symbol" w:hint="default"/>
+      </w:rPr>
+    </w:lvl>
+    <w:lvl w:ilvl="7" w:tplc="08090003" w:tentative="1">
+      <w:start w:val="1"/>
+      <w:numFmt w:val="bullet"/>
+      <w:lvlText w:val="o"/>
+      <w:lvlJc w:val="left"/>
+      <w:pPr>
+        <w:ind w:left="6465" w:hanging="360"/>
+      </w:pPr>
+      <w:rPr>
+        <w:rFonts w:ascii="Courier New" w:hAnsi="Courier New" w:cs="Courier New" w:hint="default"/>
+      </w:rPr>
+    </w:lvl>
+    <w:lvl w:ilvl="8" w:tplc="08090005" w:tentative="1">
+      <w:start w:val="1"/>
+      <w:numFmt w:val="bullet"/>
+      <w:lvlText w:val=""/>
+      <w:lvlJc w:val="left"/>
+      <w:pPr>
+        <w:ind w:left="7185" w:hanging="360"/>
+      </w:pPr>
+      <w:rPr>
+        <w:rFonts w:ascii="Wingdings" w:hAnsi="Wingdings" w:hint="default"/>
+      </w:rPr>
+    </w:lvl>
+  </w:abstractNum>
+  <w:abstractNum w:abstractNumId="1" w15:restartNumberingAfterBreak="0">
     <w:nsid w:val="08F13A33"/>
     <w:multiLevelType w:val="hybridMultilevel"/>
     <w:tmpl w:val="1296685E"/>
@@ -6185,7 +6533,233 @@
       </w:pPr>
     </w:lvl>
   </w:abstractNum>
-  <w:abstractNum w:abstractNumId="1" w15:restartNumberingAfterBreak="0">
+  <w:abstractNum w:abstractNumId="2" w15:restartNumberingAfterBreak="0">
+    <w:nsid w:val="155B68C8"/>
+    <w:multiLevelType w:val="hybridMultilevel"/>
+    <w:tmpl w:val="075CC40E"/>
+    <w:lvl w:ilvl="0" w:tplc="08090001">
+      <w:start w:val="1"/>
+      <w:numFmt w:val="bullet"/>
+      <w:lvlText w:val=""/>
+      <w:lvlJc w:val="left"/>
+      <w:pPr>
+        <w:ind w:left="1425" w:hanging="360"/>
+      </w:pPr>
+      <w:rPr>
+        <w:rFonts w:ascii="Symbol" w:hAnsi="Symbol" w:hint="default"/>
+      </w:rPr>
+    </w:lvl>
+    <w:lvl w:ilvl="1" w:tplc="08090003" w:tentative="1">
+      <w:start w:val="1"/>
+      <w:numFmt w:val="bullet"/>
+      <w:lvlText w:val="o"/>
+      <w:lvlJc w:val="left"/>
+      <w:pPr>
+        <w:ind w:left="2145" w:hanging="360"/>
+      </w:pPr>
+      <w:rPr>
+        <w:rFonts w:ascii="Courier New" w:hAnsi="Courier New" w:cs="Courier New" w:hint="default"/>
+      </w:rPr>
+    </w:lvl>
+    <w:lvl w:ilvl="2" w:tplc="08090005" w:tentative="1">
+      <w:start w:val="1"/>
+      <w:numFmt w:val="bullet"/>
+      <w:lvlText w:val=""/>
+      <w:lvlJc w:val="left"/>
+      <w:pPr>
+        <w:ind w:left="2865" w:hanging="360"/>
+      </w:pPr>
+      <w:rPr>
+        <w:rFonts w:ascii="Wingdings" w:hAnsi="Wingdings" w:hint="default"/>
+      </w:rPr>
+    </w:lvl>
+    <w:lvl w:ilvl="3" w:tplc="08090001" w:tentative="1">
+      <w:start w:val="1"/>
+      <w:numFmt w:val="bullet"/>
+      <w:lvlText w:val=""/>
+      <w:lvlJc w:val="left"/>
+      <w:pPr>
+        <w:ind w:left="3585" w:hanging="360"/>
+      </w:pPr>
+      <w:rPr>
+        <w:rFonts w:ascii="Symbol" w:hAnsi="Symbol" w:hint="default"/>
+      </w:rPr>
+    </w:lvl>
+    <w:lvl w:ilvl="4" w:tplc="08090003" w:tentative="1">
+      <w:start w:val="1"/>
+      <w:numFmt w:val="bullet"/>
+      <w:lvlText w:val="o"/>
+      <w:lvlJc w:val="left"/>
+      <w:pPr>
+        <w:ind w:left="4305" w:hanging="360"/>
+      </w:pPr>
+      <w:rPr>
+        <w:rFonts w:ascii="Courier New" w:hAnsi="Courier New" w:cs="Courier New" w:hint="default"/>
+      </w:rPr>
+    </w:lvl>
+    <w:lvl w:ilvl="5" w:tplc="08090005" w:tentative="1">
+      <w:start w:val="1"/>
+      <w:numFmt w:val="bullet"/>
+      <w:lvlText w:val=""/>
+      <w:lvlJc w:val="left"/>
+      <w:pPr>
+        <w:ind w:left="5025" w:hanging="360"/>
+      </w:pPr>
+      <w:rPr>
+        <w:rFonts w:ascii="Wingdings" w:hAnsi="Wingdings" w:hint="default"/>
+      </w:rPr>
+    </w:lvl>
+    <w:lvl w:ilvl="6" w:tplc="08090001" w:tentative="1">
+      <w:start w:val="1"/>
+      <w:numFmt w:val="bullet"/>
+      <w:lvlText w:val=""/>
+      <w:lvlJc w:val="left"/>
+      <w:pPr>
+        <w:ind w:left="5745" w:hanging="360"/>
+      </w:pPr>
+      <w:rPr>
+        <w:rFonts w:ascii="Symbol" w:hAnsi="Symbol" w:hint="default"/>
+      </w:rPr>
+    </w:lvl>
+    <w:lvl w:ilvl="7" w:tplc="08090003" w:tentative="1">
+      <w:start w:val="1"/>
+      <w:numFmt w:val="bullet"/>
+      <w:lvlText w:val="o"/>
+      <w:lvlJc w:val="left"/>
+      <w:pPr>
+        <w:ind w:left="6465" w:hanging="360"/>
+      </w:pPr>
+      <w:rPr>
+        <w:rFonts w:ascii="Courier New" w:hAnsi="Courier New" w:cs="Courier New" w:hint="default"/>
+      </w:rPr>
+    </w:lvl>
+    <w:lvl w:ilvl="8" w:tplc="08090005" w:tentative="1">
+      <w:start w:val="1"/>
+      <w:numFmt w:val="bullet"/>
+      <w:lvlText w:val=""/>
+      <w:lvlJc w:val="left"/>
+      <w:pPr>
+        <w:ind w:left="7185" w:hanging="360"/>
+      </w:pPr>
+      <w:rPr>
+        <w:rFonts w:ascii="Wingdings" w:hAnsi="Wingdings" w:hint="default"/>
+      </w:rPr>
+    </w:lvl>
+  </w:abstractNum>
+  <w:abstractNum w:abstractNumId="3" w15:restartNumberingAfterBreak="0">
+    <w:nsid w:val="179A124D"/>
+    <w:multiLevelType w:val="hybridMultilevel"/>
+    <w:tmpl w:val="A37C4230"/>
+    <w:lvl w:ilvl="0" w:tplc="08090001">
+      <w:start w:val="1"/>
+      <w:numFmt w:val="bullet"/>
+      <w:lvlText w:val=""/>
+      <w:lvlJc w:val="left"/>
+      <w:pPr>
+        <w:ind w:left="720" w:hanging="360"/>
+      </w:pPr>
+      <w:rPr>
+        <w:rFonts w:ascii="Symbol" w:hAnsi="Symbol" w:hint="default"/>
+      </w:rPr>
+    </w:lvl>
+    <w:lvl w:ilvl="1" w:tplc="08090003" w:tentative="1">
+      <w:start w:val="1"/>
+      <w:numFmt w:val="bullet"/>
+      <w:lvlText w:val="o"/>
+      <w:lvlJc w:val="left"/>
+      <w:pPr>
+        <w:ind w:left="1440" w:hanging="360"/>
+      </w:pPr>
+      <w:rPr>
+        <w:rFonts w:ascii="Courier New" w:hAnsi="Courier New" w:cs="Courier New" w:hint="default"/>
+      </w:rPr>
+    </w:lvl>
+    <w:lvl w:ilvl="2" w:tplc="08090005" w:tentative="1">
+      <w:start w:val="1"/>
+      <w:numFmt w:val="bullet"/>
+      <w:lvlText w:val=""/>
+      <w:lvlJc w:val="left"/>
+      <w:pPr>
+        <w:ind w:left="2160" w:hanging="360"/>
+      </w:pPr>
+      <w:rPr>
+        <w:rFonts w:ascii="Wingdings" w:hAnsi="Wingdings" w:hint="default"/>
+      </w:rPr>
+    </w:lvl>
+    <w:lvl w:ilvl="3" w:tplc="08090001" w:tentative="1">
+      <w:start w:val="1"/>
+      <w:numFmt w:val="bullet"/>
+      <w:lvlText w:val=""/>
+      <w:lvlJc w:val="left"/>
+      <w:pPr>
+        <w:ind w:left="2880" w:hanging="360"/>
+      </w:pPr>
+      <w:rPr>
+        <w:rFonts w:ascii="Symbol" w:hAnsi="Symbol" w:hint="default"/>
+      </w:rPr>
+    </w:lvl>
+    <w:lvl w:ilvl="4" w:tplc="08090003" w:tentative="1">
+      <w:start w:val="1"/>
+      <w:numFmt w:val="bullet"/>
+      <w:lvlText w:val="o"/>
+      <w:lvlJc w:val="left"/>
+      <w:pPr>
+        <w:ind w:left="3600" w:hanging="360"/>
+      </w:pPr>
+      <w:rPr>
+        <w:rFonts w:ascii="Courier New" w:hAnsi="Courier New" w:cs="Courier New" w:hint="default"/>
+      </w:rPr>
+    </w:lvl>
+    <w:lvl w:ilvl="5" w:tplc="08090005" w:tentative="1">
+      <w:start w:val="1"/>
+      <w:numFmt w:val="bullet"/>
+      <w:lvlText w:val=""/>
+      <w:lvlJc w:val="left"/>
+      <w:pPr>
+        <w:ind w:left="4320" w:hanging="360"/>
+      </w:pPr>
+      <w:rPr>
+        <w:rFonts w:ascii="Wingdings" w:hAnsi="Wingdings" w:hint="default"/>
+      </w:rPr>
+    </w:lvl>
+    <w:lvl w:ilvl="6" w:tplc="08090001" w:tentative="1">
+      <w:start w:val="1"/>
+      <w:numFmt w:val="bullet"/>
+      <w:lvlText w:val=""/>
+      <w:lvlJc w:val="left"/>
+      <w:pPr>
+        <w:ind w:left="5040" w:hanging="360"/>
+      </w:pPr>
+      <w:rPr>
+        <w:rFonts w:ascii="Symbol" w:hAnsi="Symbol" w:hint="default"/>
+      </w:rPr>
+    </w:lvl>
+    <w:lvl w:ilvl="7" w:tplc="08090003" w:tentative="1">
+      <w:start w:val="1"/>
+      <w:numFmt w:val="bullet"/>
+      <w:lvlText w:val="o"/>
+      <w:lvlJc w:val="left"/>
+      <w:pPr>
+        <w:ind w:left="5760" w:hanging="360"/>
+      </w:pPr>
+      <w:rPr>
+        <w:rFonts w:ascii="Courier New" w:hAnsi="Courier New" w:cs="Courier New" w:hint="default"/>
+      </w:rPr>
+    </w:lvl>
+    <w:lvl w:ilvl="8" w:tplc="08090005" w:tentative="1">
+      <w:start w:val="1"/>
+      <w:numFmt w:val="bullet"/>
+      <w:lvlText w:val=""/>
+      <w:lvlJc w:val="left"/>
+      <w:pPr>
+        <w:ind w:left="6480" w:hanging="360"/>
+      </w:pPr>
+      <w:rPr>
+        <w:rFonts w:ascii="Wingdings" w:hAnsi="Wingdings" w:hint="default"/>
+      </w:rPr>
+    </w:lvl>
+  </w:abstractNum>
+  <w:abstractNum w:abstractNumId="4" w15:restartNumberingAfterBreak="0">
     <w:nsid w:val="22AB26F4"/>
     <w:multiLevelType w:val="hybridMultilevel"/>
     <w:tmpl w:val="4B46119A"/>
@@ -6298,7 +6872,7 @@
       </w:rPr>
     </w:lvl>
   </w:abstractNum>
-  <w:abstractNum w:abstractNumId="2" w15:restartNumberingAfterBreak="0">
+  <w:abstractNum w:abstractNumId="5" w15:restartNumberingAfterBreak="0">
     <w:nsid w:val="28324BFF"/>
     <w:multiLevelType w:val="hybridMultilevel"/>
     <w:tmpl w:val="76843032"/>
@@ -6411,7 +6985,7 @@
       </w:rPr>
     </w:lvl>
   </w:abstractNum>
-  <w:abstractNum w:abstractNumId="3" w15:restartNumberingAfterBreak="0">
+  <w:abstractNum w:abstractNumId="6" w15:restartNumberingAfterBreak="0">
     <w:nsid w:val="3A272AE8"/>
     <w:multiLevelType w:val="hybridMultilevel"/>
     <w:tmpl w:val="4878A476"/>
@@ -6524,7 +7098,120 @@
       </w:rPr>
     </w:lvl>
   </w:abstractNum>
-  <w:abstractNum w:abstractNumId="4" w15:restartNumberingAfterBreak="0">
+  <w:abstractNum w:abstractNumId="7" w15:restartNumberingAfterBreak="0">
+    <w:nsid w:val="3B7650DC"/>
+    <w:multiLevelType w:val="hybridMultilevel"/>
+    <w:tmpl w:val="92C4ECBC"/>
+    <w:lvl w:ilvl="0" w:tplc="08090001">
+      <w:start w:val="1"/>
+      <w:numFmt w:val="bullet"/>
+      <w:lvlText w:val=""/>
+      <w:lvlJc w:val="left"/>
+      <w:pPr>
+        <w:ind w:left="1425" w:hanging="360"/>
+      </w:pPr>
+      <w:rPr>
+        <w:rFonts w:ascii="Symbol" w:hAnsi="Symbol" w:hint="default"/>
+      </w:rPr>
+    </w:lvl>
+    <w:lvl w:ilvl="1" w:tplc="08090003" w:tentative="1">
+      <w:start w:val="1"/>
+      <w:numFmt w:val="bullet"/>
+      <w:lvlText w:val="o"/>
+      <w:lvlJc w:val="left"/>
+      <w:pPr>
+        <w:ind w:left="2145" w:hanging="360"/>
+      </w:pPr>
+      <w:rPr>
+        <w:rFonts w:ascii="Courier New" w:hAnsi="Courier New" w:cs="Courier New" w:hint="default"/>
+      </w:rPr>
+    </w:lvl>
+    <w:lvl w:ilvl="2" w:tplc="08090005" w:tentative="1">
+      <w:start w:val="1"/>
+      <w:numFmt w:val="bullet"/>
+      <w:lvlText w:val=""/>
+      <w:lvlJc w:val="left"/>
+      <w:pPr>
+        <w:ind w:left="2865" w:hanging="360"/>
+      </w:pPr>
+      <w:rPr>
+        <w:rFonts w:ascii="Wingdings" w:hAnsi="Wingdings" w:hint="default"/>
+      </w:rPr>
+    </w:lvl>
+    <w:lvl w:ilvl="3" w:tplc="08090001" w:tentative="1">
+      <w:start w:val="1"/>
+      <w:numFmt w:val="bullet"/>
+      <w:lvlText w:val=""/>
+      <w:lvlJc w:val="left"/>
+      <w:pPr>
+        <w:ind w:left="3585" w:hanging="360"/>
+      </w:pPr>
+      <w:rPr>
+        <w:rFonts w:ascii="Symbol" w:hAnsi="Symbol" w:hint="default"/>
+      </w:rPr>
+    </w:lvl>
+    <w:lvl w:ilvl="4" w:tplc="08090003" w:tentative="1">
+      <w:start w:val="1"/>
+      <w:numFmt w:val="bullet"/>
+      <w:lvlText w:val="o"/>
+      <w:lvlJc w:val="left"/>
+      <w:pPr>
+        <w:ind w:left="4305" w:hanging="360"/>
+      </w:pPr>
+      <w:rPr>
+        <w:rFonts w:ascii="Courier New" w:hAnsi="Courier New" w:cs="Courier New" w:hint="default"/>
+      </w:rPr>
+    </w:lvl>
+    <w:lvl w:ilvl="5" w:tplc="08090005" w:tentative="1">
+      <w:start w:val="1"/>
+      <w:numFmt w:val="bullet"/>
+      <w:lvlText w:val=""/>
+      <w:lvlJc w:val="left"/>
+      <w:pPr>
+        <w:ind w:left="5025" w:hanging="360"/>
+      </w:pPr>
+      <w:rPr>
+        <w:rFonts w:ascii="Wingdings" w:hAnsi="Wingdings" w:hint="default"/>
+      </w:rPr>
+    </w:lvl>
+    <w:lvl w:ilvl="6" w:tplc="08090001" w:tentative="1">
+      <w:start w:val="1"/>
+      <w:numFmt w:val="bullet"/>
+      <w:lvlText w:val=""/>
+      <w:lvlJc w:val="left"/>
+      <w:pPr>
+        <w:ind w:left="5745" w:hanging="360"/>
+      </w:pPr>
+      <w:rPr>
+        <w:rFonts w:ascii="Symbol" w:hAnsi="Symbol" w:hint="default"/>
+      </w:rPr>
+    </w:lvl>
+    <w:lvl w:ilvl="7" w:tplc="08090003" w:tentative="1">
+      <w:start w:val="1"/>
+      <w:numFmt w:val="bullet"/>
+      <w:lvlText w:val="o"/>
+      <w:lvlJc w:val="left"/>
+      <w:pPr>
+        <w:ind w:left="6465" w:hanging="360"/>
+      </w:pPr>
+      <w:rPr>
+        <w:rFonts w:ascii="Courier New" w:hAnsi="Courier New" w:cs="Courier New" w:hint="default"/>
+      </w:rPr>
+    </w:lvl>
+    <w:lvl w:ilvl="8" w:tplc="08090005" w:tentative="1">
+      <w:start w:val="1"/>
+      <w:numFmt w:val="bullet"/>
+      <w:lvlText w:val=""/>
+      <w:lvlJc w:val="left"/>
+      <w:pPr>
+        <w:ind w:left="7185" w:hanging="360"/>
+      </w:pPr>
+      <w:rPr>
+        <w:rFonts w:ascii="Wingdings" w:hAnsi="Wingdings" w:hint="default"/>
+      </w:rPr>
+    </w:lvl>
+  </w:abstractNum>
+  <w:abstractNum w:abstractNumId="8" w15:restartNumberingAfterBreak="0">
     <w:nsid w:val="421C62C5"/>
     <w:multiLevelType w:val="hybridMultilevel"/>
     <w:tmpl w:val="F5404280"/>
@@ -6637,7 +7324,120 @@
       </w:rPr>
     </w:lvl>
   </w:abstractNum>
-  <w:abstractNum w:abstractNumId="5" w15:restartNumberingAfterBreak="0">
+  <w:abstractNum w:abstractNumId="9" w15:restartNumberingAfterBreak="0">
+    <w:nsid w:val="4ADE689E"/>
+    <w:multiLevelType w:val="hybridMultilevel"/>
+    <w:tmpl w:val="9F783202"/>
+    <w:lvl w:ilvl="0" w:tplc="08090001">
+      <w:start w:val="1"/>
+      <w:numFmt w:val="bullet"/>
+      <w:lvlText w:val=""/>
+      <w:lvlJc w:val="left"/>
+      <w:pPr>
+        <w:ind w:left="1069" w:hanging="360"/>
+      </w:pPr>
+      <w:rPr>
+        <w:rFonts w:ascii="Symbol" w:hAnsi="Symbol" w:hint="default"/>
+      </w:rPr>
+    </w:lvl>
+    <w:lvl w:ilvl="1" w:tplc="08090003" w:tentative="1">
+      <w:start w:val="1"/>
+      <w:numFmt w:val="bullet"/>
+      <w:lvlText w:val="o"/>
+      <w:lvlJc w:val="left"/>
+      <w:pPr>
+        <w:ind w:left="1789" w:hanging="360"/>
+      </w:pPr>
+      <w:rPr>
+        <w:rFonts w:ascii="Courier New" w:hAnsi="Courier New" w:cs="Courier New" w:hint="default"/>
+      </w:rPr>
+    </w:lvl>
+    <w:lvl w:ilvl="2" w:tplc="08090005" w:tentative="1">
+      <w:start w:val="1"/>
+      <w:numFmt w:val="bullet"/>
+      <w:lvlText w:val=""/>
+      <w:lvlJc w:val="left"/>
+      <w:pPr>
+        <w:ind w:left="2509" w:hanging="360"/>
+      </w:pPr>
+      <w:rPr>
+        <w:rFonts w:ascii="Wingdings" w:hAnsi="Wingdings" w:hint="default"/>
+      </w:rPr>
+    </w:lvl>
+    <w:lvl w:ilvl="3" w:tplc="08090001" w:tentative="1">
+      <w:start w:val="1"/>
+      <w:numFmt w:val="bullet"/>
+      <w:lvlText w:val=""/>
+      <w:lvlJc w:val="left"/>
+      <w:pPr>
+        <w:ind w:left="3229" w:hanging="360"/>
+      </w:pPr>
+      <w:rPr>
+        <w:rFonts w:ascii="Symbol" w:hAnsi="Symbol" w:hint="default"/>
+      </w:rPr>
+    </w:lvl>
+    <w:lvl w:ilvl="4" w:tplc="08090003" w:tentative="1">
+      <w:start w:val="1"/>
+      <w:numFmt w:val="bullet"/>
+      <w:lvlText w:val="o"/>
+      <w:lvlJc w:val="left"/>
+      <w:pPr>
+        <w:ind w:left="3949" w:hanging="360"/>
+      </w:pPr>
+      <w:rPr>
+        <w:rFonts w:ascii="Courier New" w:hAnsi="Courier New" w:cs="Courier New" w:hint="default"/>
+      </w:rPr>
+    </w:lvl>
+    <w:lvl w:ilvl="5" w:tplc="08090005" w:tentative="1">
+      <w:start w:val="1"/>
+      <w:numFmt w:val="bullet"/>
+      <w:lvlText w:val=""/>
+      <w:lvlJc w:val="left"/>
+      <w:pPr>
+        <w:ind w:left="4669" w:hanging="360"/>
+      </w:pPr>
+      <w:rPr>
+        <w:rFonts w:ascii="Wingdings" w:hAnsi="Wingdings" w:hint="default"/>
+      </w:rPr>
+    </w:lvl>
+    <w:lvl w:ilvl="6" w:tplc="08090001" w:tentative="1">
+      <w:start w:val="1"/>
+      <w:numFmt w:val="bullet"/>
+      <w:lvlText w:val=""/>
+      <w:lvlJc w:val="left"/>
+      <w:pPr>
+        <w:ind w:left="5389" w:hanging="360"/>
+      </w:pPr>
+      <w:rPr>
+        <w:rFonts w:ascii="Symbol" w:hAnsi="Symbol" w:hint="default"/>
+      </w:rPr>
+    </w:lvl>
+    <w:lvl w:ilvl="7" w:tplc="08090003" w:tentative="1">
+      <w:start w:val="1"/>
+      <w:numFmt w:val="bullet"/>
+      <w:lvlText w:val="o"/>
+      <w:lvlJc w:val="left"/>
+      <w:pPr>
+        <w:ind w:left="6109" w:hanging="360"/>
+      </w:pPr>
+      <w:rPr>
+        <w:rFonts w:ascii="Courier New" w:hAnsi="Courier New" w:cs="Courier New" w:hint="default"/>
+      </w:rPr>
+    </w:lvl>
+    <w:lvl w:ilvl="8" w:tplc="08090005" w:tentative="1">
+      <w:start w:val="1"/>
+      <w:numFmt w:val="bullet"/>
+      <w:lvlText w:val=""/>
+      <w:lvlJc w:val="left"/>
+      <w:pPr>
+        <w:ind w:left="6829" w:hanging="360"/>
+      </w:pPr>
+      <w:rPr>
+        <w:rFonts w:ascii="Wingdings" w:hAnsi="Wingdings" w:hint="default"/>
+      </w:rPr>
+    </w:lvl>
+  </w:abstractNum>
+  <w:abstractNum w:abstractNumId="10" w15:restartNumberingAfterBreak="0">
     <w:nsid w:val="6A14594F"/>
     <w:multiLevelType w:val="hybridMultilevel"/>
     <w:tmpl w:val="EFBCA590"/>
@@ -6750,7 +7550,7 @@
       </w:rPr>
     </w:lvl>
   </w:abstractNum>
-  <w:abstractNum w:abstractNumId="6" w15:restartNumberingAfterBreak="0">
+  <w:abstractNum w:abstractNumId="11" w15:restartNumberingAfterBreak="0">
     <w:nsid w:val="79ED42CB"/>
     <w:multiLevelType w:val="hybridMultilevel"/>
     <w:tmpl w:val="59A4505E"/>
@@ -6864,25 +7664,40 @@
     </w:lvl>
   </w:abstractNum>
   <w:num w:numId="1">
+    <w:abstractNumId w:val="6"/>
+  </w:num>
+  <w:num w:numId="2">
+    <w:abstractNumId w:val="5"/>
+  </w:num>
+  <w:num w:numId="3">
+    <w:abstractNumId w:val="1"/>
+  </w:num>
+  <w:num w:numId="4">
+    <w:abstractNumId w:val="11"/>
+  </w:num>
+  <w:num w:numId="5">
+    <w:abstractNumId w:val="4"/>
+  </w:num>
+  <w:num w:numId="6">
+    <w:abstractNumId w:val="10"/>
+  </w:num>
+  <w:num w:numId="7">
+    <w:abstractNumId w:val="8"/>
+  </w:num>
+  <w:num w:numId="8">
+    <w:abstractNumId w:val="0"/>
+  </w:num>
+  <w:num w:numId="9">
+    <w:abstractNumId w:val="9"/>
+  </w:num>
+  <w:num w:numId="10">
     <w:abstractNumId w:val="3"/>
   </w:num>
-  <w:num w:numId="2">
+  <w:num w:numId="11">
     <w:abstractNumId w:val="2"/>
   </w:num>
-  <w:num w:numId="3">
-    <w:abstractNumId w:val="0"/>
-  </w:num>
-  <w:num w:numId="4">
-    <w:abstractNumId w:val="6"/>
-  </w:num>
-  <w:num w:numId="5">
-    <w:abstractNumId w:val="1"/>
-  </w:num>
-  <w:num w:numId="6">
-    <w:abstractNumId w:val="5"/>
-  </w:num>
-  <w:num w:numId="7">
-    <w:abstractNumId w:val="4"/>
+  <w:num w:numId="12">
+    <w:abstractNumId w:val="7"/>
   </w:num>
 </w:numbering>
 </file>
@@ -7010,6 +7825,7 @@
     <w:lsdException w:name="HTML Sample" w:semiHidden="1" w:unhideWhenUsed="1"/>
     <w:lsdException w:name="HTML Typewriter" w:semiHidden="1" w:unhideWhenUsed="1"/>
     <w:lsdException w:name="HTML Variable" w:semiHidden="1" w:unhideWhenUsed="1"/>
+    <w:lsdException w:name="Normal Table" w:semiHidden="1" w:unhideWhenUsed="1"/>
     <w:lsdException w:name="annotation subject" w:semiHidden="1" w:unhideWhenUsed="1"/>
     <w:lsdException w:name="No List" w:semiHidden="1" w:unhideWhenUsed="1"/>
     <w:lsdException w:name="Outline List 1" w:semiHidden="1" w:unhideWhenUsed="1"/>
@@ -7052,8 +7868,11 @@
     <w:lsdException w:name="Table Contemporary" w:semiHidden="1" w:unhideWhenUsed="1"/>
     <w:lsdException w:name="Table Elegant" w:semiHidden="1" w:unhideWhenUsed="1"/>
     <w:lsdException w:name="Table Professional" w:semiHidden="1" w:unhideWhenUsed="1"/>
+    <w:lsdException w:name="Table Subtle 1" w:semiHidden="1" w:unhideWhenUsed="1"/>
     <w:lsdException w:name="Table Subtle 2" w:semiHidden="1" w:unhideWhenUsed="1"/>
     <w:lsdException w:name="Table Web 1" w:semiHidden="1" w:unhideWhenUsed="1"/>
+    <w:lsdException w:name="Table Web 2" w:semiHidden="1" w:unhideWhenUsed="1"/>
+    <w:lsdException w:name="Table Web 3" w:semiHidden="1" w:unhideWhenUsed="1"/>
     <w:lsdException w:name="Balloon Text" w:semiHidden="1" w:unhideWhenUsed="1"/>
     <w:lsdException w:name="Table Grid" w:uiPriority="39"/>
     <w:lsdException w:name="Table Theme" w:semiHidden="1" w:unhideWhenUsed="1"/>

</xml_diff>